<commit_message>
lab 3 part 2
</commit_message>
<xml_diff>
--- a/lab03/Lab3_MongoDB_part1_khan29.docx
+++ b/lab03/Lab3_MongoDB_part1_khan29.docx
@@ -10,8 +10,6 @@
           <w:rFonts w:asciiTheme="majorHAnsi" w:hAnsiTheme="majorHAnsi"/>
         </w:rPr>
       </w:pPr>
-      <w:bookmarkStart w:id="0" w:name="_GoBack"/>
-      <w:bookmarkEnd w:id="0"/>
       <w:r>
         <w:rPr>
           <w:rFonts w:asciiTheme="majorHAnsi" w:hAnsiTheme="majorHAnsi"/>
@@ -6123,6 +6121,48 @@
       </w:r>
     </w:p>
     <w:p>
+      <w:r>
+        <w:rPr>
+          <w:noProof/>
+        </w:rPr>
+        <w:drawing>
+          <wp:inline distT="0" distB="0" distL="0" distR="0">
+            <wp:extent cx="5943600" cy="815340"/>
+            <wp:effectExtent l="0" t="0" r="0" b="3810"/>
+            <wp:docPr id="31" name="Picture 31"/>
+            <wp:cNvGraphicFramePr>
+              <a:graphicFrameLocks xmlns:a="http://schemas.openxmlformats.org/drawingml/2006/main" noChangeAspect="1"/>
+            </wp:cNvGraphicFramePr>
+            <a:graphic xmlns:a="http://schemas.openxmlformats.org/drawingml/2006/main">
+              <a:graphicData uri="http://schemas.openxmlformats.org/drawingml/2006/picture">
+                <pic:pic xmlns:pic="http://schemas.openxmlformats.org/drawingml/2006/picture">
+                  <pic:nvPicPr>
+                    <pic:cNvPr id="31" name="q1.png"/>
+                    <pic:cNvPicPr/>
+                  </pic:nvPicPr>
+                  <pic:blipFill>
+                    <a:blip r:embed="rId36"/>
+                    <a:stretch>
+                      <a:fillRect/>
+                    </a:stretch>
+                  </pic:blipFill>
+                  <pic:spPr>
+                    <a:xfrm>
+                      <a:off x="0" y="0"/>
+                      <a:ext cx="5943600" cy="815340"/>
+                    </a:xfrm>
+                    <a:prstGeom prst="rect">
+                      <a:avLst/>
+                    </a:prstGeom>
+                  </pic:spPr>
+                </pic:pic>
+              </a:graphicData>
+            </a:graphic>
+          </wp:inline>
+        </w:drawing>
+      </w:r>
+    </w:p>
+    <w:p>
       <w:pPr>
         <w:pStyle w:val="ListParagraph"/>
         <w:numPr>
@@ -6147,18 +6187,63 @@
       </w:r>
     </w:p>
     <w:p>
+      <w:r>
+        <w:rPr>
+          <w:noProof/>
+        </w:rPr>
+        <w:drawing>
+          <wp:inline distT="0" distB="0" distL="0" distR="0">
+            <wp:extent cx="5943600" cy="1148715"/>
+            <wp:effectExtent l="0" t="0" r="0" b="0"/>
+            <wp:docPr id="33" name="Picture 33"/>
+            <wp:cNvGraphicFramePr>
+              <a:graphicFrameLocks xmlns:a="http://schemas.openxmlformats.org/drawingml/2006/main" noChangeAspect="1"/>
+            </wp:cNvGraphicFramePr>
+            <a:graphic xmlns:a="http://schemas.openxmlformats.org/drawingml/2006/main">
+              <a:graphicData uri="http://schemas.openxmlformats.org/drawingml/2006/picture">
+                <pic:pic xmlns:pic="http://schemas.openxmlformats.org/drawingml/2006/picture">
+                  <pic:nvPicPr>
+                    <pic:cNvPr id="33" name="q2.png"/>
+                    <pic:cNvPicPr/>
+                  </pic:nvPicPr>
+                  <pic:blipFill>
+                    <a:blip r:embed="rId37"/>
+                    <a:stretch>
+                      <a:fillRect/>
+                    </a:stretch>
+                  </pic:blipFill>
+                  <pic:spPr>
+                    <a:xfrm>
+                      <a:off x="0" y="0"/>
+                      <a:ext cx="5943600" cy="1148715"/>
+                    </a:xfrm>
+                    <a:prstGeom prst="rect">
+                      <a:avLst/>
+                    </a:prstGeom>
+                  </pic:spPr>
+                </pic:pic>
+              </a:graphicData>
+            </a:graphic>
+          </wp:inline>
+        </w:drawing>
+      </w:r>
+    </w:p>
+    <w:p>
       <w:pPr>
         <w:pStyle w:val="ListParagraph"/>
-      </w:pPr>
-    </w:p>
-    <w:p>
-      <w:pPr>
-        <w:pStyle w:val="ListParagraph"/>
-      </w:pPr>
-      <w:r>
+        <w:rPr>
+          <w:b/>
+        </w:rPr>
+      </w:pPr>
+      <w:bookmarkStart w:id="0" w:name="_GoBack"/>
+      <w:r>
+        <w:rPr>
+          <w:b/>
+        </w:rPr>
         <w:t>Create the following document database from any blogger website you frequent (or a news article site)</w:t>
       </w:r>
     </w:p>
+    <w:bookmarkEnd w:id="0"/>
     <w:p>
       <w:pPr>
         <w:pStyle w:val="ListParagraph"/>
@@ -6220,6 +6305,14 @@
       <w:r>
         <w:t>(I will be able to log onto your Mongo VM and check this document database for content, so you don’t need to submit any screenshots).</w:t>
       </w:r>
+      <w:r>
+        <w:t>)</w:t>
+      </w:r>
+    </w:p>
+    <w:p>
+      <w:pPr>
+        <w:pStyle w:val="ListParagraph"/>
+      </w:pPr>
     </w:p>
     <w:sectPr>
       <w:pgSz w:w="12240" w:h="15840"/>
@@ -7294,7 +7387,7 @@
     <w:lsdException w:name="Table Web 2" w:semiHidden="1" w:unhideWhenUsed="1"/>
     <w:lsdException w:name="Table Web 3" w:semiHidden="1" w:unhideWhenUsed="1"/>
     <w:lsdException w:name="Balloon Text" w:semiHidden="1" w:unhideWhenUsed="1"/>
-    <w:lsdException w:name="Table Grid" w:locked="1" w:semiHidden="1" w:uiPriority="0" w:unhideWhenUsed="1"/>
+    <w:lsdException w:name="Table Grid" w:locked="1" w:uiPriority="0"/>
     <w:lsdException w:name="Table Theme" w:semiHidden="1" w:unhideWhenUsed="1"/>
     <w:lsdException w:name="Placeholder Text" w:semiHidden="1"/>
     <w:lsdException w:name="No Spacing" w:uiPriority="1" w:qFormat="1"/>

</xml_diff>